<commit_message>
Últimos cambios y doc
</commit_message>
<xml_diff>
--- a/docs/Documento Análisis.docx
+++ b/docs/Documento Análisis.docx
@@ -57,7 +57,21 @@
           <w:rFonts w:ascii="Times New Roman" w:hAnsi="Times New Roman" w:cs="Times New Roman"/>
           <w:lang w:val="en-US"/>
         </w:rPr>
-        <w:t>Pablo Pastrana – 201822920</w:t>
+        <w:t>Pablo Pastrana</w:t>
+      </w:r>
+      <w:r>
+        <w:rPr>
+          <w:rFonts w:ascii="Times New Roman" w:hAnsi="Times New Roman" w:cs="Times New Roman"/>
+          <w:lang w:val="en-US"/>
+        </w:rPr>
+        <w:t xml:space="preserve"> Vega</w:t>
+      </w:r>
+      <w:r>
+        <w:rPr>
+          <w:rFonts w:ascii="Times New Roman" w:hAnsi="Times New Roman" w:cs="Times New Roman"/>
+          <w:lang w:val="en-US"/>
+        </w:rPr>
+        <w:t xml:space="preserve"> – 201822920</w:t>
       </w:r>
     </w:p>
     <w:p>
@@ -93,8 +107,8 @@
       </w:tblPr>
       <w:tblGrid>
         <w:gridCol w:w="4248"/>
-        <w:gridCol w:w="2835"/>
-        <w:gridCol w:w="1745"/>
+        <w:gridCol w:w="2410"/>
+        <w:gridCol w:w="2170"/>
       </w:tblGrid>
       <w:tr>
         <w:tc>
@@ -113,7 +127,7 @@
         </w:tc>
         <w:tc>
           <w:tcPr>
-            <w:tcW w:w="2835" w:type="dxa"/>
+            <w:tcW w:w="2410" w:type="dxa"/>
           </w:tcPr>
           <w:p>
             <w:pPr>
@@ -138,7 +152,7 @@
         </w:tc>
         <w:tc>
           <w:tcPr>
-            <w:tcW w:w="1745" w:type="dxa"/>
+            <w:tcW w:w="2170" w:type="dxa"/>
           </w:tcPr>
           <w:p>
             <w:pPr>
@@ -189,7 +203,7 @@
         </w:tc>
         <w:tc>
           <w:tcPr>
-            <w:tcW w:w="2835" w:type="dxa"/>
+            <w:tcW w:w="2410" w:type="dxa"/>
           </w:tcPr>
           <w:p>
             <w:pPr>
@@ -210,7 +224,7 @@
         </w:tc>
         <w:tc>
           <w:tcPr>
-            <w:tcW w:w="1745" w:type="dxa"/>
+            <w:tcW w:w="2170" w:type="dxa"/>
           </w:tcPr>
           <w:p>
             <w:pPr>
@@ -220,6 +234,22 @@
                 <w:lang w:val="es-ES_tradnl"/>
               </w:rPr>
             </w:pPr>
+            <w:proofErr w:type="gramStart"/>
+            <w:r>
+              <w:rPr>
+                <w:rFonts w:ascii="Times New Roman" w:hAnsi="Times New Roman" w:cs="Times New Roman"/>
+                <w:lang w:val="es-ES_tradnl"/>
+              </w:rPr>
+              <w:t>El</w:t>
+            </w:r>
+            <w:proofErr w:type="gramEnd"/>
+            <w:r>
+              <w:rPr>
+                <w:rFonts w:ascii="Times New Roman" w:hAnsi="Times New Roman" w:cs="Times New Roman"/>
+                <w:lang w:val="es-ES_tradnl"/>
+              </w:rPr>
+              <w:t xml:space="preserve"> pero caso se da cuando se debe llevar el objeto agregado hasta el final del árbol.</w:t>
+            </w:r>
           </w:p>
         </w:tc>
       </w:tr>
@@ -250,7 +280,7 @@
         </w:tc>
         <w:tc>
           <w:tcPr>
-            <w:tcW w:w="2835" w:type="dxa"/>
+            <w:tcW w:w="2410" w:type="dxa"/>
           </w:tcPr>
           <w:p>
             <w:pPr>
@@ -271,7 +301,7 @@
         </w:tc>
         <w:tc>
           <w:tcPr>
-            <w:tcW w:w="1745" w:type="dxa"/>
+            <w:tcW w:w="2170" w:type="dxa"/>
           </w:tcPr>
           <w:p>
             <w:pPr>
@@ -281,6 +311,29 @@
                 <w:lang w:val="es-ES_tradnl"/>
               </w:rPr>
             </w:pPr>
+            <w:proofErr w:type="gramStart"/>
+            <w:r>
+              <w:rPr>
+                <w:rFonts w:ascii="Times New Roman" w:hAnsi="Times New Roman" w:cs="Times New Roman"/>
+                <w:lang w:val="es-ES_tradnl"/>
+              </w:rPr>
+              <w:t>O(</w:t>
+            </w:r>
+            <w:proofErr w:type="gramEnd"/>
+            <w:r>
+              <w:rPr>
+                <w:rFonts w:ascii="Times New Roman" w:hAnsi="Times New Roman" w:cs="Times New Roman"/>
+                <w:lang w:val="es-ES_tradnl"/>
+              </w:rPr>
+              <w:t xml:space="preserve">log </w:t>
+            </w:r>
+            <w:r>
+              <w:rPr>
+                <w:rFonts w:ascii="Times New Roman" w:hAnsi="Times New Roman" w:cs="Times New Roman"/>
+                <w:lang w:val="es-ES_tradnl"/>
+              </w:rPr>
+              <w:t>n)</w:t>
+            </w:r>
           </w:p>
         </w:tc>
       </w:tr>
@@ -311,7 +364,7 @@
         </w:tc>
         <w:tc>
           <w:tcPr>
-            <w:tcW w:w="2835" w:type="dxa"/>
+            <w:tcW w:w="2410" w:type="dxa"/>
           </w:tcPr>
           <w:p>
             <w:pPr>
@@ -326,27 +379,13 @@
                 <w:rFonts w:ascii="Times New Roman" w:hAnsi="Times New Roman" w:cs="Times New Roman"/>
                 <w:lang w:val="es-ES_tradnl"/>
               </w:rPr>
-              <w:t xml:space="preserve">El mejor caso ocurre cuando la lista o arreglo </w:t>
-            </w:r>
-            <w:r>
-              <w:rPr>
-                <w:rFonts w:ascii="Times New Roman" w:hAnsi="Times New Roman" w:cs="Times New Roman"/>
-                <w:lang w:val="es-ES_tradnl"/>
-              </w:rPr>
-              <w:t>por prioridad</w:t>
-            </w:r>
-            <w:r>
-              <w:rPr>
-                <w:rFonts w:ascii="Times New Roman" w:hAnsi="Times New Roman" w:cs="Times New Roman"/>
-                <w:lang w:val="es-ES_tradnl"/>
-              </w:rPr>
-              <w:t xml:space="preserve"> está desordenado.</w:t>
-            </w:r>
-          </w:p>
-        </w:tc>
-        <w:tc>
-          <w:tcPr>
-            <w:tcW w:w="1745" w:type="dxa"/>
+              <w:t>El mejor caso ocurre cuando la lista o arreglo por prioridad está desordenado.</w:t>
+            </w:r>
+          </w:p>
+        </w:tc>
+        <w:tc>
+          <w:tcPr>
+            <w:tcW w:w="2170" w:type="dxa"/>
           </w:tcPr>
           <w:p>
             <w:pPr>
@@ -356,8 +395,17 @@
                 <w:lang w:val="es-ES_tradnl"/>
               </w:rPr>
             </w:pPr>
-          </w:p>
-        </w:tc>
+            <w:r>
+              <w:rPr>
+                <w:rFonts w:ascii="Times New Roman" w:hAnsi="Times New Roman" w:cs="Times New Roman"/>
+                <w:lang w:val="es-ES_tradnl"/>
+              </w:rPr>
+              <w:t>Se da el mejor caso cuando la cola de prioridad es desordenada.</w:t>
+            </w:r>
+          </w:p>
+        </w:tc>
+        <w:bookmarkStart w:id="0" w:name="_GoBack"/>
+        <w:bookmarkEnd w:id="0"/>
       </w:tr>
       <w:tr>
         <w:trPr>
@@ -386,7 +434,7 @@
         </w:tc>
         <w:tc>
           <w:tcPr>
-            <w:tcW w:w="2835" w:type="dxa"/>
+            <w:tcW w:w="2410" w:type="dxa"/>
           </w:tcPr>
           <w:p>
             <w:pPr>
@@ -407,7 +455,7 @@
         </w:tc>
         <w:tc>
           <w:tcPr>
-            <w:tcW w:w="1745" w:type="dxa"/>
+            <w:tcW w:w="2170" w:type="dxa"/>
           </w:tcPr>
           <w:p>
             <w:pPr>
@@ -417,6 +465,22 @@
                 <w:lang w:val="es-ES_tradnl"/>
               </w:rPr>
             </w:pPr>
+            <w:proofErr w:type="gramStart"/>
+            <w:r>
+              <w:rPr>
+                <w:rFonts w:ascii="Times New Roman" w:hAnsi="Times New Roman" w:cs="Times New Roman"/>
+                <w:lang w:val="es-ES_tradnl"/>
+              </w:rPr>
+              <w:t>O(</w:t>
+            </w:r>
+            <w:proofErr w:type="gramEnd"/>
+            <w:r>
+              <w:rPr>
+                <w:rFonts w:ascii="Times New Roman" w:hAnsi="Times New Roman" w:cs="Times New Roman"/>
+                <w:lang w:val="es-ES_tradnl"/>
+              </w:rPr>
+              <w:t>1)</w:t>
+            </w:r>
           </w:p>
         </w:tc>
       </w:tr>
@@ -441,7 +505,23 @@
                 <w:rFonts w:ascii="Times New Roman" w:hAnsi="Times New Roman" w:cs="Times New Roman"/>
                 <w:lang w:val="es-ES_tradnl"/>
               </w:rPr>
-              <w:t>Tiempo promedio de agregar()</w:t>
+              <w:t xml:space="preserve">Tiempo promedio de </w:t>
+            </w:r>
+            <w:proofErr w:type="gramStart"/>
+            <w:r>
+              <w:rPr>
+                <w:rFonts w:ascii="Times New Roman" w:hAnsi="Times New Roman" w:cs="Times New Roman"/>
+                <w:lang w:val="es-ES_tradnl"/>
+              </w:rPr>
+              <w:t>agregar(</w:t>
+            </w:r>
+            <w:proofErr w:type="gramEnd"/>
+            <w:r>
+              <w:rPr>
+                <w:rFonts w:ascii="Times New Roman" w:hAnsi="Times New Roman" w:cs="Times New Roman"/>
+                <w:lang w:val="es-ES_tradnl"/>
+              </w:rPr>
+              <w:t>)</w:t>
             </w:r>
           </w:p>
           <w:p>
@@ -463,7 +543,7 @@
         </w:tc>
         <w:tc>
           <w:tcPr>
-            <w:tcW w:w="2835" w:type="dxa"/>
+            <w:tcW w:w="2410" w:type="dxa"/>
           </w:tcPr>
           <w:p>
             <w:pPr>
@@ -478,36 +558,89 @@
                 <w:rFonts w:ascii="Times New Roman" w:hAnsi="Times New Roman" w:cs="Times New Roman"/>
                 <w:lang w:val="es-ES_tradnl"/>
               </w:rPr>
-              <w:t>El tiempo promedio de agregar() es de aproxima- damente 1850 ms (1</w:t>
-            </w:r>
-            <w:r>
-              <w:rPr>
-                <w:rFonts w:ascii="Times New Roman" w:hAnsi="Times New Roman" w:cs="Times New Roman"/>
-                <w:lang w:val="es-ES_tradnl"/>
-              </w:rPr>
-              <w:t>,</w:t>
-            </w:r>
-            <w:r>
-              <w:rPr>
-                <w:rFonts w:ascii="Times New Roman" w:hAnsi="Times New Roman" w:cs="Times New Roman"/>
-                <w:lang w:val="es-ES_tradnl"/>
-              </w:rPr>
-              <w:t>85s)</w:t>
-            </w:r>
-          </w:p>
-        </w:tc>
-        <w:tc>
-          <w:tcPr>
-            <w:tcW w:w="1745" w:type="dxa"/>
-          </w:tcPr>
-          <w:p>
-            <w:pPr>
-              <w:jc w:val="center"/>
-              <w:rPr>
-                <w:rFonts w:ascii="Times New Roman" w:hAnsi="Times New Roman" w:cs="Times New Roman"/>
-                <w:lang w:val="es-ES_tradnl"/>
-              </w:rPr>
-            </w:pPr>
+              <w:t xml:space="preserve">El tiempo promedio de </w:t>
+            </w:r>
+            <w:proofErr w:type="gramStart"/>
+            <w:r>
+              <w:rPr>
+                <w:rFonts w:ascii="Times New Roman" w:hAnsi="Times New Roman" w:cs="Times New Roman"/>
+                <w:lang w:val="es-ES_tradnl"/>
+              </w:rPr>
+              <w:t>agregar(</w:t>
+            </w:r>
+            <w:proofErr w:type="gramEnd"/>
+            <w:r>
+              <w:rPr>
+                <w:rFonts w:ascii="Times New Roman" w:hAnsi="Times New Roman" w:cs="Times New Roman"/>
+                <w:lang w:val="es-ES_tradnl"/>
+              </w:rPr>
+              <w:t>) es de aproximadamente 1850 ms (1,85s)</w:t>
+            </w:r>
+          </w:p>
+        </w:tc>
+        <w:tc>
+          <w:tcPr>
+            <w:tcW w:w="2170" w:type="dxa"/>
+          </w:tcPr>
+          <w:p>
+            <w:pPr>
+              <w:jc w:val="both"/>
+              <w:rPr>
+                <w:rFonts w:ascii="Times New Roman" w:hAnsi="Times New Roman" w:cs="Times New Roman"/>
+                <w:lang w:val="es-ES_tradnl"/>
+              </w:rPr>
+            </w:pPr>
+            <w:r>
+              <w:rPr>
+                <w:rFonts w:ascii="Times New Roman" w:hAnsi="Times New Roman" w:cs="Times New Roman"/>
+                <w:lang w:val="es-ES_tradnl"/>
+              </w:rPr>
+              <w:t xml:space="preserve">El tiempo promedio de </w:t>
+            </w:r>
+            <w:proofErr w:type="gramStart"/>
+            <w:r>
+              <w:rPr>
+                <w:rFonts w:ascii="Times New Roman" w:hAnsi="Times New Roman" w:cs="Times New Roman"/>
+                <w:lang w:val="es-ES_tradnl"/>
+              </w:rPr>
+              <w:t>agregar(</w:t>
+            </w:r>
+            <w:proofErr w:type="gramEnd"/>
+            <w:r>
+              <w:rPr>
+                <w:rFonts w:ascii="Times New Roman" w:hAnsi="Times New Roman" w:cs="Times New Roman"/>
+                <w:lang w:val="es-ES_tradnl"/>
+              </w:rPr>
+              <w:t>) es de aproximadamente 1</w:t>
+            </w:r>
+            <w:r>
+              <w:rPr>
+                <w:rFonts w:ascii="Times New Roman" w:hAnsi="Times New Roman" w:cs="Times New Roman"/>
+                <w:lang w:val="es-ES_tradnl"/>
+              </w:rPr>
+              <w:t>13</w:t>
+            </w:r>
+            <w:r>
+              <w:rPr>
+                <w:rFonts w:ascii="Times New Roman" w:hAnsi="Times New Roman" w:cs="Times New Roman"/>
+                <w:lang w:val="es-ES_tradnl"/>
+              </w:rPr>
+              <w:t>0 ms (1,</w:t>
+            </w:r>
+            <w:r>
+              <w:rPr>
+                <w:rFonts w:ascii="Times New Roman" w:hAnsi="Times New Roman" w:cs="Times New Roman"/>
+                <w:lang w:val="es-ES_tradnl"/>
+              </w:rPr>
+              <w:t>13</w:t>
+            </w:r>
+            <w:r>
+              <w:rPr>
+                <w:rFonts w:ascii="Times New Roman" w:hAnsi="Times New Roman" w:cs="Times New Roman"/>
+                <w:lang w:val="es-ES_tradnl"/>
+              </w:rPr>
+              <w:t>s)</w:t>
+            </w:r>
           </w:p>
         </w:tc>
       </w:tr>
@@ -538,7 +671,7 @@
         </w:tc>
         <w:tc>
           <w:tcPr>
-            <w:tcW w:w="2835" w:type="dxa"/>
+            <w:tcW w:w="2410" w:type="dxa"/>
           </w:tcPr>
           <w:p>
             <w:pPr>
@@ -553,41 +686,13 @@
                 <w:rFonts w:ascii="Times New Roman" w:hAnsi="Times New Roman" w:cs="Times New Roman"/>
                 <w:lang w:val="es-ES_tradnl"/>
               </w:rPr>
-              <w:t>El peor caso ocurre cuando la lista o el arreglo</w:t>
-            </w:r>
-            <w:r>
-              <w:rPr>
-                <w:rFonts w:ascii="Times New Roman" w:hAnsi="Times New Roman" w:cs="Times New Roman"/>
-                <w:lang w:val="es-ES_tradnl"/>
-              </w:rPr>
-              <w:t xml:space="preserve"> </w:t>
-            </w:r>
-            <w:r>
-              <w:rPr>
-                <w:rFonts w:ascii="Times New Roman" w:hAnsi="Times New Roman" w:cs="Times New Roman"/>
-                <w:lang w:val="es-ES_tradnl"/>
-              </w:rPr>
-              <w:t xml:space="preserve">por prioridad está </w:t>
-            </w:r>
-            <w:r>
-              <w:rPr>
-                <w:rFonts w:ascii="Times New Roman" w:hAnsi="Times New Roman" w:cs="Times New Roman"/>
-                <w:lang w:val="es-ES_tradnl"/>
-              </w:rPr>
-              <w:t>des</w:t>
-            </w:r>
-            <w:r>
-              <w:rPr>
-                <w:rFonts w:ascii="Times New Roman" w:hAnsi="Times New Roman" w:cs="Times New Roman"/>
-                <w:lang w:val="es-ES_tradnl"/>
-              </w:rPr>
-              <w:t>ordenado.</w:t>
-            </w:r>
-          </w:p>
-        </w:tc>
-        <w:tc>
-          <w:tcPr>
-            <w:tcW w:w="1745" w:type="dxa"/>
+              <w:t>El peor caso ocurre cuando la lista o el arreglo por prioridad está desordenado.</w:t>
+            </w:r>
+          </w:p>
+        </w:tc>
+        <w:tc>
+          <w:tcPr>
+            <w:tcW w:w="2170" w:type="dxa"/>
           </w:tcPr>
           <w:p>
             <w:pPr>
@@ -597,6 +702,13 @@
                 <w:lang w:val="es-ES_tradnl"/>
               </w:rPr>
             </w:pPr>
+            <w:r>
+              <w:rPr>
+                <w:rFonts w:ascii="Times New Roman" w:hAnsi="Times New Roman" w:cs="Times New Roman"/>
+                <w:lang w:val="es-ES_tradnl"/>
+              </w:rPr>
+              <w:t>Se da cuando la última fila está llena hasta la mitad y el máximo está en esta fila.</w:t>
+            </w:r>
           </w:p>
         </w:tc>
       </w:tr>
@@ -627,7 +739,7 @@
         </w:tc>
         <w:tc>
           <w:tcPr>
-            <w:tcW w:w="2835" w:type="dxa"/>
+            <w:tcW w:w="2410" w:type="dxa"/>
           </w:tcPr>
           <w:p>
             <w:pPr>
@@ -648,7 +760,7 @@
         </w:tc>
         <w:tc>
           <w:tcPr>
-            <w:tcW w:w="1745" w:type="dxa"/>
+            <w:tcW w:w="2170" w:type="dxa"/>
           </w:tcPr>
           <w:p>
             <w:pPr>
@@ -658,6 +770,20 @@
                 <w:lang w:val="es-ES_tradnl"/>
               </w:rPr>
             </w:pPr>
+            <w:r>
+              <w:rPr>
+                <w:rFonts w:ascii="Times New Roman" w:hAnsi="Times New Roman" w:cs="Times New Roman"/>
+                <w:lang w:val="es-ES_tradnl"/>
+              </w:rPr>
+              <w:t>O(</w:t>
+            </w:r>
+            <w:r>
+              <w:rPr>
+                <w:rFonts w:ascii="Times New Roman" w:hAnsi="Times New Roman" w:cs="Times New Roman"/>
+                <w:lang w:val="es-ES_tradnl"/>
+              </w:rPr>
+              <w:t>2n/3)</w:t>
+            </w:r>
           </w:p>
         </w:tc>
       </w:tr>
@@ -688,7 +814,7 @@
         </w:tc>
         <w:tc>
           <w:tcPr>
-            <w:tcW w:w="2835" w:type="dxa"/>
+            <w:tcW w:w="2410" w:type="dxa"/>
           </w:tcPr>
           <w:p>
             <w:pPr>
@@ -703,27 +829,27 @@
                 <w:rFonts w:ascii="Times New Roman" w:hAnsi="Times New Roman" w:cs="Times New Roman"/>
                 <w:lang w:val="es-ES_tradnl"/>
               </w:rPr>
-              <w:t>El peor caso ocurre cuando la lista o el arreglo</w:t>
-            </w:r>
-            <w:r>
-              <w:rPr>
-                <w:rFonts w:ascii="Times New Roman" w:hAnsi="Times New Roman" w:cs="Times New Roman"/>
-                <w:lang w:val="es-ES_tradnl"/>
-              </w:rPr>
-              <w:t xml:space="preserve"> </w:t>
-            </w:r>
-            <w:r>
-              <w:rPr>
-                <w:rFonts w:ascii="Times New Roman" w:hAnsi="Times New Roman" w:cs="Times New Roman"/>
-                <w:lang w:val="es-ES_tradnl"/>
-              </w:rPr>
-              <w:t>por prioridad está ordenado.</w:t>
-            </w:r>
-          </w:p>
-        </w:tc>
-        <w:tc>
-          <w:tcPr>
-            <w:tcW w:w="1745" w:type="dxa"/>
+              <w:t xml:space="preserve">El </w:t>
+            </w:r>
+            <w:r>
+              <w:rPr>
+                <w:rFonts w:ascii="Times New Roman" w:hAnsi="Times New Roman" w:cs="Times New Roman"/>
+                <w:lang w:val="es-ES_tradnl"/>
+              </w:rPr>
+              <w:t>mejor</w:t>
+            </w:r>
+            <w:r>
+              <w:rPr>
+                <w:rFonts w:ascii="Times New Roman" w:hAnsi="Times New Roman" w:cs="Times New Roman"/>
+                <w:lang w:val="es-ES_tradnl"/>
+              </w:rPr>
+              <w:t xml:space="preserve"> caso ocurre cuando la lista o el arreglo por prioridad está ordenado.</w:t>
+            </w:r>
+          </w:p>
+        </w:tc>
+        <w:tc>
+          <w:tcPr>
+            <w:tcW w:w="2170" w:type="dxa"/>
           </w:tcPr>
           <w:p>
             <w:pPr>
@@ -733,6 +859,13 @@
                 <w:lang w:val="es-ES_tradnl"/>
               </w:rPr>
             </w:pPr>
+            <w:r>
+              <w:rPr>
+                <w:rFonts w:ascii="Times New Roman" w:hAnsi="Times New Roman" w:cs="Times New Roman"/>
+                <w:lang w:val="es-ES_tradnl"/>
+              </w:rPr>
+              <w:t>El mejor caso ocurre cuando la cola de prioridad está ordenada.</w:t>
+            </w:r>
           </w:p>
         </w:tc>
       </w:tr>
@@ -763,7 +896,7 @@
         </w:tc>
         <w:tc>
           <w:tcPr>
-            <w:tcW w:w="2835" w:type="dxa"/>
+            <w:tcW w:w="2410" w:type="dxa"/>
           </w:tcPr>
           <w:p>
             <w:pPr>
@@ -784,7 +917,7 @@
         </w:tc>
         <w:tc>
           <w:tcPr>
-            <w:tcW w:w="1745" w:type="dxa"/>
+            <w:tcW w:w="2170" w:type="dxa"/>
           </w:tcPr>
           <w:p>
             <w:pPr>
@@ -794,6 +927,22 @@
                 <w:lang w:val="es-ES_tradnl"/>
               </w:rPr>
             </w:pPr>
+            <w:proofErr w:type="gramStart"/>
+            <w:r>
+              <w:rPr>
+                <w:rFonts w:ascii="Times New Roman" w:hAnsi="Times New Roman" w:cs="Times New Roman"/>
+                <w:lang w:val="es-ES_tradnl"/>
+              </w:rPr>
+              <w:t>O(</w:t>
+            </w:r>
+            <w:proofErr w:type="gramEnd"/>
+            <w:r>
+              <w:rPr>
+                <w:rFonts w:ascii="Times New Roman" w:hAnsi="Times New Roman" w:cs="Times New Roman"/>
+                <w:lang w:val="es-ES_tradnl"/>
+              </w:rPr>
+              <w:t>1)</w:t>
+            </w:r>
           </w:p>
         </w:tc>
       </w:tr>
@@ -840,7 +989,7 @@
         </w:tc>
         <w:tc>
           <w:tcPr>
-            <w:tcW w:w="2835" w:type="dxa"/>
+            <w:tcW w:w="2410" w:type="dxa"/>
           </w:tcPr>
           <w:p>
             <w:pPr>
@@ -857,76 +1006,36 @@
               </w:rPr>
               <w:t xml:space="preserve">El tiempo promedio de </w:t>
             </w:r>
-            <w:r>
-              <w:rPr>
-                <w:rFonts w:ascii="Times New Roman" w:hAnsi="Times New Roman" w:cs="Times New Roman"/>
-                <w:lang w:val="es-ES_tradnl"/>
-              </w:rPr>
-              <w:t>sa</w:t>
-            </w:r>
-            <w:bookmarkStart w:id="0" w:name="_GoBack"/>
-            <w:bookmarkEnd w:id="0"/>
-            <w:r>
-              <w:rPr>
-                <w:rFonts w:ascii="Times New Roman" w:hAnsi="Times New Roman" w:cs="Times New Roman"/>
-                <w:lang w:val="es-ES_tradnl"/>
-              </w:rPr>
-              <w:t>carMax</w:t>
-            </w:r>
-            <w:r>
-              <w:rPr>
-                <w:rFonts w:ascii="Times New Roman" w:hAnsi="Times New Roman" w:cs="Times New Roman"/>
-                <w:lang w:val="es-ES_tradnl"/>
-              </w:rPr>
-              <w:t xml:space="preserve">() es de aproxima </w:t>
-            </w:r>
-            <w:r>
-              <w:rPr>
-                <w:rFonts w:ascii="Times New Roman" w:hAnsi="Times New Roman" w:cs="Times New Roman"/>
-                <w:lang w:val="es-ES_tradnl"/>
-              </w:rPr>
-              <w:t>-</w:t>
-            </w:r>
-            <w:r>
-              <w:rPr>
-                <w:rFonts w:ascii="Times New Roman" w:hAnsi="Times New Roman" w:cs="Times New Roman"/>
-                <w:lang w:val="es-ES_tradnl"/>
-              </w:rPr>
-              <w:t>damente 1</w:t>
-            </w:r>
-            <w:r>
-              <w:rPr>
-                <w:rFonts w:ascii="Times New Roman" w:hAnsi="Times New Roman" w:cs="Times New Roman"/>
-                <w:lang w:val="es-ES_tradnl"/>
-              </w:rPr>
-              <w:t>470</w:t>
-            </w:r>
-            <w:r>
-              <w:rPr>
-                <w:rFonts w:ascii="Times New Roman" w:hAnsi="Times New Roman" w:cs="Times New Roman"/>
-                <w:lang w:val="es-ES_tradnl"/>
-              </w:rPr>
-              <w:t xml:space="preserve"> ms (1,</w:t>
-            </w:r>
-            <w:r>
-              <w:rPr>
-                <w:rFonts w:ascii="Times New Roman" w:hAnsi="Times New Roman" w:cs="Times New Roman"/>
-                <w:lang w:val="es-ES_tradnl"/>
-              </w:rPr>
-              <w:t>47</w:t>
-            </w:r>
-            <w:r>
-              <w:rPr>
-                <w:rFonts w:ascii="Times New Roman" w:hAnsi="Times New Roman" w:cs="Times New Roman"/>
-                <w:lang w:val="es-ES_tradnl"/>
-              </w:rPr>
-              <w:t>s)</w:t>
-            </w:r>
-          </w:p>
-        </w:tc>
-        <w:tc>
-          <w:tcPr>
-            <w:tcW w:w="1745" w:type="dxa"/>
+            <w:proofErr w:type="spellStart"/>
+            <w:proofErr w:type="gramStart"/>
+            <w:r>
+              <w:rPr>
+                <w:rFonts w:ascii="Times New Roman" w:hAnsi="Times New Roman" w:cs="Times New Roman"/>
+                <w:lang w:val="es-ES_tradnl"/>
+              </w:rPr>
+              <w:t>sacarMax</w:t>
+            </w:r>
+            <w:proofErr w:type="spellEnd"/>
+            <w:r>
+              <w:rPr>
+                <w:rFonts w:ascii="Times New Roman" w:hAnsi="Times New Roman" w:cs="Times New Roman"/>
+                <w:lang w:val="es-ES_tradnl"/>
+              </w:rPr>
+              <w:t>(</w:t>
+            </w:r>
+            <w:proofErr w:type="gramEnd"/>
+            <w:r>
+              <w:rPr>
+                <w:rFonts w:ascii="Times New Roman" w:hAnsi="Times New Roman" w:cs="Times New Roman"/>
+                <w:lang w:val="es-ES_tradnl"/>
+              </w:rPr>
+              <w:t>) es de aproximadamente 1470 ms (1,47s).</w:t>
+            </w:r>
+          </w:p>
+        </w:tc>
+        <w:tc>
+          <w:tcPr>
+            <w:tcW w:w="2170" w:type="dxa"/>
           </w:tcPr>
           <w:p>
             <w:pPr>
@@ -936,6 +1045,45 @@
                 <w:lang w:val="es-ES_tradnl"/>
               </w:rPr>
             </w:pPr>
+            <w:r>
+              <w:rPr>
+                <w:rFonts w:ascii="Times New Roman" w:hAnsi="Times New Roman" w:cs="Times New Roman"/>
+                <w:lang w:val="es-ES_tradnl"/>
+              </w:rPr>
+              <w:t xml:space="preserve">El tiempo promedio de </w:t>
+            </w:r>
+            <w:proofErr w:type="spellStart"/>
+            <w:proofErr w:type="gramStart"/>
+            <w:r>
+              <w:rPr>
+                <w:rFonts w:ascii="Times New Roman" w:hAnsi="Times New Roman" w:cs="Times New Roman"/>
+                <w:lang w:val="es-ES_tradnl"/>
+              </w:rPr>
+              <w:t>sacarMax</w:t>
+            </w:r>
+            <w:proofErr w:type="spellEnd"/>
+            <w:r>
+              <w:rPr>
+                <w:rFonts w:ascii="Times New Roman" w:hAnsi="Times New Roman" w:cs="Times New Roman"/>
+                <w:lang w:val="es-ES_tradnl"/>
+              </w:rPr>
+              <w:t>(</w:t>
+            </w:r>
+            <w:proofErr w:type="gramEnd"/>
+            <w:r>
+              <w:rPr>
+                <w:rFonts w:ascii="Times New Roman" w:hAnsi="Times New Roman" w:cs="Times New Roman"/>
+                <w:lang w:val="es-ES_tradnl"/>
+              </w:rPr>
+              <w:t>) es de aproximadamente 970 ms (0,97s)</w:t>
+            </w:r>
+            <w:r>
+              <w:rPr>
+                <w:rFonts w:ascii="Times New Roman" w:hAnsi="Times New Roman" w:cs="Times New Roman"/>
+                <w:lang w:val="es-ES_tradnl"/>
+              </w:rPr>
+              <w:t>.</w:t>
+            </w:r>
           </w:p>
         </w:tc>
       </w:tr>
@@ -1101,7 +1249,7 @@
     </w:rPrDefault>
     <w:pPrDefault/>
   </w:docDefaults>
-  <w:latentStyles w:defLockedState="0" w:defUIPriority="99" w:defSemiHidden="0" w:defUnhideWhenUsed="0" w:defQFormat="0" w:count="376">
+  <w:latentStyles w:defLockedState="0" w:defUIPriority="99" w:defSemiHidden="0" w:defUnhideWhenUsed="0" w:defQFormat="0" w:count="375">
     <w:lsdException w:name="Normal" w:uiPriority="0" w:qFormat="1"/>
     <w:lsdException w:name="heading 1" w:uiPriority="9" w:qFormat="1"/>
     <w:lsdException w:name="heading 2" w:semiHidden="1" w:uiPriority="9" w:unhideWhenUsed="1" w:qFormat="1"/>
@@ -1477,7 +1625,6 @@
     <w:lsdException w:name="Smart Hyperlink" w:semiHidden="1" w:unhideWhenUsed="1"/>
     <w:lsdException w:name="Hashtag" w:semiHidden="1" w:unhideWhenUsed="1"/>
     <w:lsdException w:name="Unresolved Mention" w:semiHidden="1" w:unhideWhenUsed="1"/>
-    <w:lsdException w:name="Smart Link" w:semiHidden="1" w:unhideWhenUsed="1"/>
   </w:latentStyles>
   <w:style w:type="paragraph" w:default="1" w:styleId="Normal">
     <w:name w:val="Normal"/>

</xml_diff>